<commit_message>
updated resume amd modified some changes
</commit_message>
<xml_diff>
--- a/mahafuz-portfolio-app/src/myResume.docx
+++ b/mahafuz-portfolio-app/src/myResume.docx
@@ -6,12 +6,14 @@
       <w:pPr>
         <w:pStyle w:val="Title"/>
         <w:rPr>
-          <w:szCs w:val="56"/>
-        </w:rPr>
-      </w:pPr>
-      <w:r>
-        <w:rPr>
-          <w:szCs w:val="56"/>
+          <w:sz w:val="52"/>
+          <w:szCs w:val="52"/>
+        </w:rPr>
+      </w:pPr>
+      <w:r>
+        <w:rPr>
+          <w:sz w:val="52"/>
+          <w:szCs w:val="52"/>
         </w:rPr>
         <w:t>Mahafuz Ahmed</w:t>
       </w:r>
@@ -70,90 +72,214 @@
     <w:p>
       <w:pPr>
         <w:pStyle w:val="Heading1"/>
-      </w:pPr>
-      <w:r>
-        <w:t>Professional Summa</w:t>
-      </w:r>
-      <w:r>
-        <w:t>ry</w:t>
+        <w:rPr>
+          <w:sz w:val="24"/>
+          <w:szCs w:val="24"/>
+        </w:rPr>
+      </w:pPr>
+      <w:r>
+        <w:rPr>
+          <w:sz w:val="24"/>
+          <w:szCs w:val="24"/>
+        </w:rPr>
+        <w:t>PROFESSIONAL SUMMARY</w:t>
       </w:r>
     </w:p>
     <w:p>
-      <w:r>
+      <w:pPr>
+        <w:pStyle w:val="ListParagraph"/>
+        <w:numPr>
+          <w:ilvl w:val="0"/>
+          <w:numId w:val="9"/>
+        </w:numPr>
+        <w:rPr>
+          <w:rFonts w:asciiTheme="minorHAnsi" w:hAnsiTheme="minorHAnsi"/>
+        </w:rPr>
+      </w:pPr>
+      <w:r>
+        <w:rPr>
+          <w:rFonts w:asciiTheme="minorHAnsi" w:hAnsiTheme="minorHAnsi"/>
+        </w:rPr>
         <w:t xml:space="preserve">Dedicated and skilled </w:t>
       </w:r>
       <w:r>
+        <w:rPr>
+          <w:rFonts w:asciiTheme="minorHAnsi" w:hAnsiTheme="minorHAnsi"/>
+        </w:rPr>
         <w:t>S</w:t>
       </w:r>
       <w:r>
+        <w:rPr>
+          <w:rFonts w:asciiTheme="minorHAnsi" w:hAnsiTheme="minorHAnsi"/>
+        </w:rPr>
         <w:t xml:space="preserve">oftware </w:t>
       </w:r>
       <w:r>
+        <w:rPr>
+          <w:rFonts w:asciiTheme="minorHAnsi" w:hAnsiTheme="minorHAnsi"/>
+        </w:rPr>
         <w:t>E</w:t>
       </w:r>
       <w:r>
+        <w:rPr>
+          <w:rFonts w:asciiTheme="minorHAnsi" w:hAnsiTheme="minorHAnsi"/>
+        </w:rPr>
         <w:t xml:space="preserve">ngineer with </w:t>
       </w:r>
       <w:r>
+        <w:rPr>
+          <w:rFonts w:asciiTheme="minorHAnsi" w:hAnsiTheme="minorHAnsi"/>
+        </w:rPr>
         <w:t xml:space="preserve">nearly 2 </w:t>
       </w:r>
       <w:r>
+        <w:rPr>
+          <w:rFonts w:asciiTheme="minorHAnsi" w:hAnsiTheme="minorHAnsi"/>
+        </w:rPr>
         <w:t>Years of</w:t>
       </w:r>
       <w:r>
+        <w:rPr>
+          <w:rFonts w:asciiTheme="minorHAnsi" w:hAnsiTheme="minorHAnsi"/>
+        </w:rPr>
         <w:t xml:space="preserve"> </w:t>
       </w:r>
       <w:r>
+        <w:rPr>
+          <w:rFonts w:asciiTheme="minorHAnsi" w:hAnsiTheme="minorHAnsi"/>
+        </w:rPr>
         <w:t>work experience in developing and deploying API and client</w:t>
       </w:r>
       <w:r>
+        <w:rPr>
+          <w:rFonts w:asciiTheme="minorHAnsi" w:hAnsiTheme="minorHAnsi"/>
+        </w:rPr>
         <w:t xml:space="preserve"> - </w:t>
       </w:r>
       <w:r>
+        <w:rPr>
+          <w:rFonts w:asciiTheme="minorHAnsi" w:hAnsiTheme="minorHAnsi"/>
+        </w:rPr>
         <w:t>server</w:t>
       </w:r>
       <w:r>
+        <w:rPr>
+          <w:rFonts w:asciiTheme="minorHAnsi" w:hAnsiTheme="minorHAnsi"/>
+        </w:rPr>
         <w:t xml:space="preserve"> </w:t>
       </w:r>
       <w:r>
+        <w:rPr>
+          <w:rFonts w:asciiTheme="minorHAnsi" w:hAnsiTheme="minorHAnsi"/>
+        </w:rPr>
         <w:t>based</w:t>
       </w:r>
       <w:r>
+        <w:rPr>
+          <w:rFonts w:asciiTheme="minorHAnsi" w:hAnsiTheme="minorHAnsi"/>
+        </w:rPr>
         <w:t xml:space="preserve"> </w:t>
       </w:r>
       <w:r>
+        <w:rPr>
+          <w:rFonts w:asciiTheme="minorHAnsi" w:hAnsiTheme="minorHAnsi"/>
+        </w:rPr>
         <w:t xml:space="preserve">applications using C#, </w:t>
       </w:r>
       <w:r>
+        <w:rPr>
+          <w:rFonts w:asciiTheme="minorHAnsi" w:hAnsiTheme="minorHAnsi"/>
+        </w:rPr>
         <w:t>.</w:t>
       </w:r>
       <w:r>
+        <w:rPr>
+          <w:rFonts w:asciiTheme="minorHAnsi" w:hAnsiTheme="minorHAnsi"/>
+        </w:rPr>
         <w:t>NET Core</w:t>
       </w:r>
       <w:r>
+        <w:rPr>
+          <w:rFonts w:asciiTheme="minorHAnsi" w:hAnsiTheme="minorHAnsi"/>
+        </w:rPr>
         <w:t>,</w:t>
       </w:r>
       <w:r>
+        <w:rPr>
+          <w:rFonts w:asciiTheme="minorHAnsi" w:hAnsiTheme="minorHAnsi"/>
+        </w:rPr>
         <w:t xml:space="preserve"> Web API, and SQL Server </w:t>
       </w:r>
     </w:p>
     <w:p>
-      <w:r>
+      <w:pPr>
+        <w:pStyle w:val="ListParagraph"/>
+        <w:numPr>
+          <w:ilvl w:val="0"/>
+          <w:numId w:val="9"/>
+        </w:numPr>
+        <w:rPr>
+          <w:rFonts w:asciiTheme="minorHAnsi" w:hAnsiTheme="minorHAnsi"/>
+        </w:rPr>
+      </w:pPr>
+      <w:r>
+        <w:rPr>
+          <w:rFonts w:asciiTheme="minorHAnsi" w:hAnsiTheme="minorHAnsi"/>
+        </w:rPr>
         <w:t>Solid understanding of software development best practices and agile methodologies.</w:t>
       </w:r>
     </w:p>
     <w:p>
-      <w:r>
+      <w:pPr>
+        <w:pStyle w:val="ListParagraph"/>
+        <w:numPr>
+          <w:ilvl w:val="0"/>
+          <w:numId w:val="9"/>
+        </w:numPr>
+        <w:rPr>
+          <w:rFonts w:asciiTheme="minorHAnsi" w:hAnsiTheme="minorHAnsi"/>
+        </w:rPr>
+      </w:pPr>
+      <w:r>
+        <w:rPr>
+          <w:rFonts w:asciiTheme="minorHAnsi" w:hAnsiTheme="minorHAnsi"/>
+        </w:rPr>
         <w:t>Proficient with IIS hosting and deployments</w:t>
       </w:r>
     </w:p>
     <w:p>
-      <w:r>
+      <w:pPr>
+        <w:pStyle w:val="ListParagraph"/>
+        <w:numPr>
+          <w:ilvl w:val="0"/>
+          <w:numId w:val="9"/>
+        </w:numPr>
+        <w:rPr>
+          <w:rFonts w:asciiTheme="minorHAnsi" w:hAnsiTheme="minorHAnsi"/>
+        </w:rPr>
+      </w:pPr>
+      <w:r>
+        <w:rPr>
+          <w:rFonts w:asciiTheme="minorHAnsi" w:hAnsiTheme="minorHAnsi"/>
+        </w:rPr>
         <w:t>Knowledge and hands on experience in front end libraries like React</w:t>
       </w:r>
     </w:p>
     <w:p>
-      <w:r>
+      <w:pPr>
+        <w:pStyle w:val="ListParagraph"/>
+        <w:numPr>
+          <w:ilvl w:val="0"/>
+          <w:numId w:val="9"/>
+        </w:numPr>
+        <w:rPr>
+          <w:rFonts w:asciiTheme="minorHAnsi" w:hAnsiTheme="minorHAnsi"/>
+        </w:rPr>
+      </w:pPr>
+      <w:r>
+        <w:rPr>
+          <w:rFonts w:asciiTheme="minorHAnsi" w:hAnsiTheme="minorHAnsi"/>
+        </w:rPr>
         <w:t>Client interaction and Team co-ordination, Good interpersonal, communication and grasping skill.</w:t>
       </w:r>
     </w:p>
@@ -181,60 +307,109 @@
         <w:tabs>
           <w:tab w:val="left" w:pos="8850"/>
         </w:tabs>
-      </w:pPr>
-      <w:sdt>
-        <w:sdtPr>
-          <w:alias w:val="Experience:"/>
-          <w:tag w:val="Experience:"/>
-          <w:id w:val="171684534"/>
-          <w:temporary/>
-          <w:showingPlcHdr/>
-        </w:sdtPr>
-        <w:sdtContent>
-          <w:r>
-            <w:t>Experience</w:t>
-          </w:r>
-        </w:sdtContent>
-      </w:sdt>
-      <w:r>
+        <w:rPr>
+          <w:sz w:val="24"/>
+          <w:szCs w:val="24"/>
+        </w:rPr>
+      </w:pPr>
+      <w:r>
+        <w:rPr>
+          <w:sz w:val="24"/>
+          <w:szCs w:val="24"/>
+        </w:rPr>
+        <w:t>EXPERIENCE</w:t>
+      </w:r>
+      <w:r>
+        <w:rPr>
+          <w:sz w:val="24"/>
+          <w:szCs w:val="24"/>
+        </w:rPr>
         <w:tab/>
       </w:r>
     </w:p>
     <w:p>
       <w:pPr>
         <w:pStyle w:val="Heading2"/>
-      </w:pPr>
-      <w:r>
+        <w:rPr>
+          <w:sz w:val="22"/>
+          <w:szCs w:val="22"/>
+        </w:rPr>
+      </w:pPr>
+      <w:r>
+        <w:rPr>
+          <w:sz w:val="22"/>
+          <w:szCs w:val="22"/>
+        </w:rPr>
         <w:t xml:space="preserve">SOFTWARE </w:t>
       </w:r>
       <w:r>
+        <w:rPr>
+          <w:sz w:val="22"/>
+          <w:szCs w:val="22"/>
+        </w:rPr>
         <w:t>ENGINEER |</w:t>
       </w:r>
       <w:r>
+        <w:rPr>
+          <w:sz w:val="22"/>
+          <w:szCs w:val="22"/>
+        </w:rPr>
         <w:t> </w:t>
       </w:r>
       <w:r>
+        <w:rPr>
+          <w:sz w:val="22"/>
+          <w:szCs w:val="22"/>
+        </w:rPr>
         <w:t xml:space="preserve">Paynearby Technologies </w:t>
       </w:r>
       <w:r>
+        <w:rPr>
+          <w:sz w:val="22"/>
+          <w:szCs w:val="22"/>
+        </w:rPr>
         <w:t>|</w:t>
       </w:r>
       <w:r>
+        <w:rPr>
+          <w:sz w:val="22"/>
+          <w:szCs w:val="22"/>
+        </w:rPr>
         <w:t xml:space="preserve"> 20</w:t>
       </w:r>
       <w:r>
+        <w:rPr>
+          <w:sz w:val="22"/>
+          <w:szCs w:val="22"/>
+        </w:rPr>
         <w:t>22</w:t>
       </w:r>
       <w:r>
+        <w:rPr>
+          <w:sz w:val="22"/>
+          <w:szCs w:val="22"/>
+        </w:rPr>
         <w:t xml:space="preserve"> </w:t>
       </w:r>
       <w:r>
+        <w:rPr>
+          <w:sz w:val="22"/>
+          <w:szCs w:val="22"/>
+        </w:rPr>
         <w:t>–</w:t>
       </w:r>
       <w:r>
+        <w:rPr>
+          <w:sz w:val="22"/>
+          <w:szCs w:val="22"/>
+        </w:rPr>
         <w:t xml:space="preserve"> </w:t>
       </w:r>
       <w:r>
+        <w:rPr>
+          <w:sz w:val="22"/>
+          <w:szCs w:val="22"/>
+        </w:rPr>
         <w:t>Present</w:t>
       </w:r>
     </w:p>
@@ -289,27 +464,31 @@
     <w:p>
       <w:pPr>
         <w:pStyle w:val="Heading2"/>
-      </w:pPr>
-      <w:r>
-        <w:t>Field Executive | Paynearby Technologies | </w:t>
-      </w:r>
-      <w:r>
-        <w:t>20</w:t>
-      </w:r>
-      <w:r>
-        <w:t>19</w:t>
-      </w:r>
-      <w:r>
-        <w:t xml:space="preserve"> </w:t>
-      </w:r>
-      <w:r>
-        <w:t>–</w:t>
-      </w:r>
-      <w:r>
-        <w:t xml:space="preserve"> </w:t>
-      </w:r>
-      <w:r>
-        <w:t>2021</w:t>
+        <w:rPr>
+          <w:sz w:val="22"/>
+          <w:szCs w:val="22"/>
+        </w:rPr>
+      </w:pPr>
+      <w:r>
+        <w:rPr>
+          <w:sz w:val="22"/>
+          <w:szCs w:val="22"/>
+        </w:rPr>
+        <w:t>Field Executive | </w:t>
+      </w:r>
+      <w:r>
+        <w:rPr>
+          <w:sz w:val="22"/>
+          <w:szCs w:val="22"/>
+        </w:rPr>
+        <w:t>Prestige</w:t>
+      </w:r>
+      <w:r>
+        <w:rPr>
+          <w:sz w:val="22"/>
+          <w:szCs w:val="22"/>
+        </w:rPr>
+        <w:t xml:space="preserve"> Technologies | 2019 – 2021</w:t>
       </w:r>
     </w:p>
     <w:p>
@@ -340,51 +519,80 @@
         <w:t>.</w:t>
       </w:r>
     </w:p>
-    <w:sdt>
-      <w:sdtPr>
-        <w:alias w:val="Education:"/>
-        <w:tag w:val="Education:"/>
-        <w:id w:val="807127995"/>
-        <w:temporary/>
-        <w:showingPlcHdr/>
-      </w:sdtPr>
-      <w:sdtContent>
-        <w:p>
-          <w:pPr>
-            <w:pStyle w:val="Heading1"/>
-          </w:pPr>
-          <w:r>
-            <w:t>Education</w:t>
-          </w:r>
-        </w:p>
-      </w:sdtContent>
-    </w:sdt>
     <w:p>
       <w:pPr>
-        <w:pStyle w:val="Heading2"/>
-      </w:pPr>
-      <w:r>
-        <w:t xml:space="preserve">BACHELOR of Computer Application </w:t>
-      </w:r>
-      <w:r>
-        <w:t>| </w:t>
-      </w:r>
-      <w:r>
-        <w:t>Bangalore University</w:t>
-      </w:r>
-      <w:r>
-        <w:t xml:space="preserve"> | 20</w:t>
-      </w:r>
-      <w:r>
-        <w:t>18</w:t>
+        <w:pStyle w:val="Heading1"/>
+        <w:rPr>
+          <w:sz w:val="24"/>
+          <w:szCs w:val="24"/>
+        </w:rPr>
+      </w:pPr>
+      <w:r>
+        <w:rPr>
+          <w:sz w:val="24"/>
+          <w:szCs w:val="24"/>
+        </w:rPr>
+        <w:t>EDUCATION</w:t>
       </w:r>
     </w:p>
     <w:p>
       <w:pPr>
+        <w:pStyle w:val="Heading2"/>
+        <w:rPr>
+          <w:sz w:val="22"/>
+          <w:szCs w:val="22"/>
+        </w:rPr>
+      </w:pPr>
+      <w:r>
+        <w:rPr>
+          <w:sz w:val="22"/>
+          <w:szCs w:val="22"/>
+        </w:rPr>
+        <w:t xml:space="preserve">BACHELOR of Computer Application </w:t>
+      </w:r>
+      <w:r>
+        <w:rPr>
+          <w:sz w:val="22"/>
+          <w:szCs w:val="22"/>
+        </w:rPr>
+        <w:t>| </w:t>
+      </w:r>
+      <w:r>
+        <w:rPr>
+          <w:sz w:val="22"/>
+          <w:szCs w:val="22"/>
+        </w:rPr>
+        <w:t>Bangalore University</w:t>
+      </w:r>
+      <w:r>
+        <w:rPr>
+          <w:sz w:val="22"/>
+          <w:szCs w:val="22"/>
+        </w:rPr>
+        <w:t xml:space="preserve"> | 20</w:t>
+      </w:r>
+      <w:r>
+        <w:rPr>
+          <w:sz w:val="22"/>
+          <w:szCs w:val="22"/>
+        </w:rPr>
+        <w:t>18</w:t>
+      </w:r>
+    </w:p>
+    <w:p>
+      <w:pPr>
         <w:pStyle w:val="Heading1"/>
-      </w:pPr>
-      <w:r>
-        <w:t>Skills</w:t>
+        <w:rPr>
+          <w:sz w:val="24"/>
+          <w:szCs w:val="24"/>
+        </w:rPr>
+      </w:pPr>
+      <w:r>
+        <w:rPr>
+          <w:sz w:val="24"/>
+          <w:szCs w:val="24"/>
+        </w:rPr>
+        <w:t>SKILLS</w:t>
       </w:r>
     </w:p>
     <w:tbl>
@@ -745,14 +953,20 @@
               <w:cnfStyle w:val="000000000000" w:firstRow="0" w:lastRow="0" w:firstColumn="0" w:lastColumn="0" w:oddVBand="0" w:evenVBand="0" w:oddHBand="0" w:evenHBand="0" w:firstRowFirstColumn="0" w:firstRowLastColumn="0" w:lastRowFirstColumn="0" w:lastRowLastColumn="0"/>
             </w:pPr>
             <w:r>
-              <w:t>Git, Visual Studio, Source Tree, Postman</w:t>
+              <w:t>Git, Visual Studio</w:t>
+            </w:r>
+            <w:r>
+              <w:t xml:space="preserve"> Code</w:t>
+            </w:r>
+            <w:r>
+              <w:t>, Source Tree, Postman</w:t>
             </w:r>
           </w:p>
         </w:tc>
       </w:tr>
       <w:tr>
         <w:trPr>
-          <w:trHeight w:val="350"/>
+          <w:trHeight w:val="251"/>
         </w:trPr>
         <w:tc>
           <w:tcPr>
@@ -815,9 +1029,17 @@
     <w:p>
       <w:pPr>
         <w:pStyle w:val="Heading1"/>
-      </w:pPr>
-      <w:r>
-        <w:t>Projects</w:t>
+        <w:rPr>
+          <w:sz w:val="24"/>
+          <w:szCs w:val="24"/>
+        </w:rPr>
+      </w:pPr>
+      <w:r>
+        <w:rPr>
+          <w:sz w:val="24"/>
+          <w:szCs w:val="24"/>
+        </w:rPr>
+        <w:t>PROJECTS</w:t>
       </w:r>
     </w:p>
     <w:tbl>
@@ -930,7 +1152,6 @@
               <w:rPr>
                 <w:rFonts w:asciiTheme="majorHAnsi" w:hAnsiTheme="majorHAnsi"/>
               </w:rPr>
-              <w:lastRenderedPageBreak/>
               <w:t>Technologies</w:t>
             </w:r>
           </w:p>
@@ -1057,7 +1278,7 @@
       </w:tr>
       <w:tr>
         <w:trPr>
-          <w:trHeight w:val="552"/>
+          <w:trHeight w:val="5750"/>
         </w:trPr>
         <w:tc>
           <w:tcPr>
@@ -1075,6 +1296,7 @@
               <w:rPr>
                 <w:rFonts w:asciiTheme="majorHAnsi" w:hAnsiTheme="majorHAnsi"/>
               </w:rPr>
+              <w:lastRenderedPageBreak/>
               <w:t>Responsibilities</w:t>
             </w:r>
           </w:p>
@@ -1260,7 +1482,7 @@
       <w:tr>
         <w:trPr>
           <w:cnfStyle w:val="100000000000" w:firstRow="1" w:lastRow="0" w:firstColumn="0" w:lastColumn="0" w:oddVBand="0" w:evenVBand="0" w:oddHBand="0" w:evenHBand="0" w:firstRowFirstColumn="0" w:firstRowLastColumn="0" w:lastRowFirstColumn="0" w:lastRowLastColumn="0"/>
-          <w:trHeight w:val="332"/>
+          <w:trHeight w:val="314"/>
         </w:trPr>
         <w:tc>
           <w:tcPr>
@@ -1328,7 +1550,7 @@
       </w:tr>
       <w:tr>
         <w:trPr>
-          <w:trHeight w:val="350"/>
+          <w:trHeight w:val="251"/>
         </w:trPr>
         <w:tc>
           <w:tcPr>
@@ -1395,7 +1617,7 @@
       </w:tr>
       <w:tr>
         <w:trPr>
-          <w:trHeight w:val="1024"/>
+          <w:trHeight w:val="809"/>
         </w:trPr>
         <w:tc>
           <w:tcPr>
@@ -1501,7 +1723,7 @@
       <w:tr>
         <w:trPr>
           <w:cnfStyle w:val="100000000000" w:firstRow="1" w:lastRow="0" w:firstColumn="0" w:lastColumn="0" w:oddVBand="0" w:evenVBand="0" w:oddHBand="0" w:evenHBand="0" w:firstRowFirstColumn="0" w:firstRowLastColumn="0" w:lastRowFirstColumn="0" w:lastRowLastColumn="0"/>
-          <w:trHeight w:val="359"/>
+          <w:trHeight w:val="251"/>
         </w:trPr>
         <w:tc>
           <w:tcPr>
@@ -1580,7 +1802,7 @@
       </w:tr>
       <w:tr>
         <w:trPr>
-          <w:trHeight w:val="710"/>
+          <w:trHeight w:val="575"/>
         </w:trPr>
         <w:tc>
           <w:tcPr>
@@ -1659,17 +1881,17 @@
       </w:tr>
       <w:tr>
         <w:trPr>
-          <w:trHeight w:val="530"/>
+          <w:trHeight w:val="278"/>
         </w:trPr>
         <w:tc>
           <w:tcPr>
+            <w:cnfStyle w:val="001000000000" w:firstRow="0" w:lastRow="0" w:firstColumn="1" w:lastColumn="0" w:oddVBand="0" w:evenVBand="0" w:oddHBand="0" w:evenHBand="0" w:firstRowFirstColumn="0" w:firstRowLastColumn="0" w:lastRowFirstColumn="0" w:lastRowLastColumn="0"/>
             <w:tcW w:w="1903" w:type="dxa"/>
             <w:hideMark/>
           </w:tcPr>
           <w:p>
             <w:pPr>
               <w:snapToGrid w:val="0"/>
-              <w:cnfStyle w:val="001000000000" w:firstRow="0" w:lastRow="0" w:firstColumn="1" w:lastColumn="0" w:oddVBand="0" w:evenVBand="0" w:oddHBand="0" w:evenHBand="0" w:firstRowFirstColumn="0" w:firstRowLastColumn="0" w:lastRowFirstColumn="0" w:lastRowLastColumn="0"/>
               <w:rPr>
                 <w:rFonts w:asciiTheme="majorHAnsi" w:hAnsiTheme="majorHAnsi"/>
               </w:rPr>
@@ -1696,6 +1918,7 @@
           <w:p>
             <w:pPr>
               <w:snapToGrid w:val="0"/>
+              <w:cnfStyle w:val="000000000000" w:firstRow="0" w:lastRow="0" w:firstColumn="0" w:lastColumn="0" w:oddVBand="0" w:evenVBand="0" w:oddHBand="0" w:evenHBand="0" w:firstRowFirstColumn="0" w:firstRowLastColumn="0" w:lastRowFirstColumn="0" w:lastRowLastColumn="0"/>
               <w:rPr>
                 <w:b/>
                 <w:bCs/>
@@ -1718,6 +1941,7 @@
           <w:p>
             <w:pPr>
               <w:snapToGrid w:val="0"/>
+              <w:cnfStyle w:val="000000000000" w:firstRow="0" w:lastRow="0" w:firstColumn="0" w:lastColumn="0" w:oddVBand="0" w:evenVBand="0" w:oddHBand="0" w:evenHBand="0" w:firstRowFirstColumn="0" w:firstRowLastColumn="0" w:lastRowFirstColumn="0" w:lastRowLastColumn="0"/>
             </w:pPr>
             <w:hyperlink r:id="rId10" w:history="1">
               <w:r>
@@ -1739,9 +1963,45 @@
     <w:p>
       <w:pPr>
         <w:pStyle w:val="Heading1"/>
-      </w:pPr>
-      <w:r>
-        <w:t>Awards And Certifications</w:t>
+        <w:rPr>
+          <w:sz w:val="24"/>
+          <w:szCs w:val="24"/>
+        </w:rPr>
+      </w:pPr>
+      <w:r>
+        <w:rPr>
+          <w:sz w:val="24"/>
+          <w:szCs w:val="24"/>
+        </w:rPr>
+        <w:t>CERTIFICATIONS</w:t>
+      </w:r>
+      <w:r>
+        <w:rPr>
+          <w:sz w:val="24"/>
+          <w:szCs w:val="24"/>
+        </w:rPr>
+        <w:t xml:space="preserve"> </w:t>
+      </w:r>
+      <w:r>
+        <w:rPr>
+          <w:sz w:val="24"/>
+          <w:szCs w:val="24"/>
+        </w:rPr>
+        <w:t>&amp;</w:t>
+      </w:r>
+      <w:r>
+        <w:rPr>
+          <w:sz w:val="24"/>
+          <w:szCs w:val="24"/>
+        </w:rPr>
+        <w:t xml:space="preserve"> </w:t>
+      </w:r>
+      <w:r>
+        <w:rPr>
+          <w:sz w:val="24"/>
+          <w:szCs w:val="24"/>
+        </w:rPr>
+        <w:t>AWARDS</w:t>
       </w:r>
     </w:p>
     <w:p>
@@ -1755,35 +2015,101 @@
           <w:rFonts w:asciiTheme="minorHAnsi" w:hAnsiTheme="minorHAnsi"/>
         </w:rPr>
       </w:pPr>
-      <w:r>
-        <w:rPr>
-          <w:rFonts w:asciiTheme="minorHAnsi" w:hAnsiTheme="minorHAnsi"/>
-        </w:rPr>
-        <w:t xml:space="preserve">Employee of the Month Award </w:t>
-      </w:r>
-      <w:r>
-        <w:rPr>
-          <w:rFonts w:asciiTheme="minorHAnsi" w:hAnsiTheme="minorHAnsi"/>
-        </w:rPr>
-        <w:t>- PayNearby</w:t>
-      </w:r>
+      <w:hyperlink r:id="rId11" w:history="1">
+        <w:r>
+          <w:rPr>
+            <w:rStyle w:val="Hyperlink"/>
+            <w:rFonts w:asciiTheme="minorHAnsi" w:hAnsiTheme="minorHAnsi"/>
+          </w:rPr>
+          <w:t>React Course Cer</w:t>
+        </w:r>
+        <w:r>
+          <w:rPr>
+            <w:rStyle w:val="Hyperlink"/>
+            <w:rFonts w:asciiTheme="minorHAnsi" w:hAnsiTheme="minorHAnsi"/>
+          </w:rPr>
+          <w:t>t</w:t>
+        </w:r>
+        <w:r>
+          <w:rPr>
+            <w:rStyle w:val="Hyperlink"/>
+            <w:rFonts w:asciiTheme="minorHAnsi" w:hAnsiTheme="minorHAnsi"/>
+          </w:rPr>
+          <w:t>ificate Link</w:t>
+        </w:r>
+      </w:hyperlink>
     </w:p>
     <w:p>
       <w:pPr>
-        <w:pStyle w:val="Heading1"/>
-      </w:pPr>
+        <w:pStyle w:val="ListParagraph"/>
+        <w:numPr>
+          <w:ilvl w:val="0"/>
+          <w:numId w:val="6"/>
+        </w:numPr>
+        <w:rPr>
+          <w:rFonts w:asciiTheme="minorHAnsi" w:hAnsiTheme="minorHAnsi"/>
+        </w:rPr>
+      </w:pPr>
+      <w:hyperlink r:id="rId12" w:history="1">
+        <w:r>
+          <w:rPr>
+            <w:rStyle w:val="Hyperlink"/>
+            <w:rFonts w:asciiTheme="minorHAnsi" w:hAnsiTheme="minorHAnsi"/>
+          </w:rPr>
+          <w:t>Javascript Course Certificate Link</w:t>
+        </w:r>
+      </w:hyperlink>
     </w:p>
     <w:p>
       <w:pPr>
-        <w:pStyle w:val="Heading1"/>
-      </w:pPr>
+        <w:pStyle w:val="ListParagraph"/>
+        <w:numPr>
+          <w:ilvl w:val="0"/>
+          <w:numId w:val="6"/>
+        </w:numPr>
+        <w:rPr>
+          <w:rFonts w:asciiTheme="minorHAnsi" w:hAnsiTheme="minorHAnsi"/>
+        </w:rPr>
+      </w:pPr>
+      <w:r>
+        <w:rPr>
+          <w:rFonts w:asciiTheme="minorHAnsi" w:hAnsiTheme="minorHAnsi"/>
+        </w:rPr>
+        <w:t xml:space="preserve">Employee of the Month Award </w:t>
+      </w:r>
+      <w:r>
+        <w:rPr>
+          <w:rFonts w:asciiTheme="minorHAnsi" w:hAnsiTheme="minorHAnsi"/>
+        </w:rPr>
+        <w:t>–</w:t>
+      </w:r>
+      <w:r>
+        <w:rPr>
+          <w:rFonts w:asciiTheme="minorHAnsi" w:hAnsiTheme="minorHAnsi"/>
+        </w:rPr>
+        <w:t xml:space="preserve"> PayNearb</w:t>
+      </w:r>
+      <w:r>
+        <w:rPr>
+          <w:rFonts w:asciiTheme="minorHAnsi" w:hAnsiTheme="minorHAnsi"/>
+        </w:rPr>
+        <w:t>y</w:t>
+      </w:r>
     </w:p>
     <w:p>
       <w:pPr>
         <w:pStyle w:val="Heading1"/>
-      </w:pPr>
-      <w:r>
-        <w:t>Declaration</w:t>
+        <w:rPr>
+          <w:sz w:val="24"/>
+          <w:szCs w:val="24"/>
+        </w:rPr>
+      </w:pPr>
+      <w:r>
+        <w:rPr>
+          <w:sz w:val="24"/>
+          <w:szCs w:val="24"/>
+        </w:rPr>
+        <w:t>DECLARATION</w:t>
       </w:r>
     </w:p>
     <w:p>
@@ -1794,14 +2120,6 @@
     <w:p>
       <w:pPr>
         <w:ind w:left="7200" w:firstLine="720"/>
-        <w:rPr>
-          <w:b/>
-        </w:rPr>
-      </w:pPr>
-    </w:p>
-    <w:p>
-      <w:pPr>
-        <w:ind w:left="7200" w:firstLine="720"/>
       </w:pPr>
       <w:r>
         <w:rPr>
@@ -1823,7 +2141,7 @@
       </w:r>
     </w:p>
     <w:sectPr>
-      <w:footerReference w:type="default" r:id="rId11"/>
+      <w:footerReference w:type="default" r:id="rId13"/>
       <w:pgSz w:w="12240" w:h="15840"/>
       <w:pgMar w:top="1008" w:right="1152" w:bottom="1152" w:left="1152" w:header="720" w:footer="720" w:gutter="0"/>
       <w:pgNumType w:start="1"/>
@@ -2037,6 +2355,119 @@
     </w:lvl>
   </w:abstractNum>
   <w:abstractNum w:abstractNumId="1" w15:restartNumberingAfterBreak="0">
+    <w:nsid w:val="049B68F7"/>
+    <w:multiLevelType w:val="hybridMultilevel"/>
+    <w:tmpl w:val="2724183C"/>
+    <w:lvl w:ilvl="0" w:tplc="04090001">
+      <w:start w:val="1"/>
+      <w:numFmt w:val="bullet"/>
+      <w:lvlText w:val=""/>
+      <w:lvlJc w:val="left"/>
+      <w:pPr>
+        <w:ind w:left="720" w:hanging="360"/>
+      </w:pPr>
+      <w:rPr>
+        <w:rFonts w:ascii="Symbol" w:hAnsi="Symbol" w:hint="default"/>
+      </w:rPr>
+    </w:lvl>
+    <w:lvl w:ilvl="1" w:tplc="04090003" w:tentative="1">
+      <w:start w:val="1"/>
+      <w:numFmt w:val="bullet"/>
+      <w:lvlText w:val="o"/>
+      <w:lvlJc w:val="left"/>
+      <w:pPr>
+        <w:ind w:left="1440" w:hanging="360"/>
+      </w:pPr>
+      <w:rPr>
+        <w:rFonts w:ascii="Courier New" w:hAnsi="Courier New" w:cs="Courier New" w:hint="default"/>
+      </w:rPr>
+    </w:lvl>
+    <w:lvl w:ilvl="2" w:tplc="04090005" w:tentative="1">
+      <w:start w:val="1"/>
+      <w:numFmt w:val="bullet"/>
+      <w:lvlText w:val=""/>
+      <w:lvlJc w:val="left"/>
+      <w:pPr>
+        <w:ind w:left="2160" w:hanging="360"/>
+      </w:pPr>
+      <w:rPr>
+        <w:rFonts w:ascii="Wingdings" w:hAnsi="Wingdings" w:hint="default"/>
+      </w:rPr>
+    </w:lvl>
+    <w:lvl w:ilvl="3" w:tplc="04090001" w:tentative="1">
+      <w:start w:val="1"/>
+      <w:numFmt w:val="bullet"/>
+      <w:lvlText w:val=""/>
+      <w:lvlJc w:val="left"/>
+      <w:pPr>
+        <w:ind w:left="2880" w:hanging="360"/>
+      </w:pPr>
+      <w:rPr>
+        <w:rFonts w:ascii="Symbol" w:hAnsi="Symbol" w:hint="default"/>
+      </w:rPr>
+    </w:lvl>
+    <w:lvl w:ilvl="4" w:tplc="04090003" w:tentative="1">
+      <w:start w:val="1"/>
+      <w:numFmt w:val="bullet"/>
+      <w:lvlText w:val="o"/>
+      <w:lvlJc w:val="left"/>
+      <w:pPr>
+        <w:ind w:left="3600" w:hanging="360"/>
+      </w:pPr>
+      <w:rPr>
+        <w:rFonts w:ascii="Courier New" w:hAnsi="Courier New" w:cs="Courier New" w:hint="default"/>
+      </w:rPr>
+    </w:lvl>
+    <w:lvl w:ilvl="5" w:tplc="04090005" w:tentative="1">
+      <w:start w:val="1"/>
+      <w:numFmt w:val="bullet"/>
+      <w:lvlText w:val=""/>
+      <w:lvlJc w:val="left"/>
+      <w:pPr>
+        <w:ind w:left="4320" w:hanging="360"/>
+      </w:pPr>
+      <w:rPr>
+        <w:rFonts w:ascii="Wingdings" w:hAnsi="Wingdings" w:hint="default"/>
+      </w:rPr>
+    </w:lvl>
+    <w:lvl w:ilvl="6" w:tplc="04090001" w:tentative="1">
+      <w:start w:val="1"/>
+      <w:numFmt w:val="bullet"/>
+      <w:lvlText w:val=""/>
+      <w:lvlJc w:val="left"/>
+      <w:pPr>
+        <w:ind w:left="5040" w:hanging="360"/>
+      </w:pPr>
+      <w:rPr>
+        <w:rFonts w:ascii="Symbol" w:hAnsi="Symbol" w:hint="default"/>
+      </w:rPr>
+    </w:lvl>
+    <w:lvl w:ilvl="7" w:tplc="04090003" w:tentative="1">
+      <w:start w:val="1"/>
+      <w:numFmt w:val="bullet"/>
+      <w:lvlText w:val="o"/>
+      <w:lvlJc w:val="left"/>
+      <w:pPr>
+        <w:ind w:left="5760" w:hanging="360"/>
+      </w:pPr>
+      <w:rPr>
+        <w:rFonts w:ascii="Courier New" w:hAnsi="Courier New" w:cs="Courier New" w:hint="default"/>
+      </w:rPr>
+    </w:lvl>
+    <w:lvl w:ilvl="8" w:tplc="04090005" w:tentative="1">
+      <w:start w:val="1"/>
+      <w:numFmt w:val="bullet"/>
+      <w:lvlText w:val=""/>
+      <w:lvlJc w:val="left"/>
+      <w:pPr>
+        <w:ind w:left="6480" w:hanging="360"/>
+      </w:pPr>
+      <w:rPr>
+        <w:rFonts w:ascii="Wingdings" w:hAnsi="Wingdings" w:hint="default"/>
+      </w:rPr>
+    </w:lvl>
+  </w:abstractNum>
+  <w:abstractNum w:abstractNumId="2" w15:restartNumberingAfterBreak="0">
     <w:nsid w:val="0A034AD0"/>
     <w:multiLevelType w:val="multilevel"/>
     <w:tmpl w:val="AF9C9E3E"/>
@@ -2177,7 +2608,7 @@
       </w:rPr>
     </w:lvl>
   </w:abstractNum>
-  <w:abstractNum w:abstractNumId="2" w15:restartNumberingAfterBreak="0">
+  <w:abstractNum w:abstractNumId="3" w15:restartNumberingAfterBreak="0">
     <w:nsid w:val="0D007470"/>
     <w:multiLevelType w:val="hybridMultilevel"/>
     <w:tmpl w:val="00BA4150"/>
@@ -2292,7 +2723,7 @@
       </w:rPr>
     </w:lvl>
   </w:abstractNum>
-  <w:abstractNum w:abstractNumId="3" w15:restartNumberingAfterBreak="0">
+  <w:abstractNum w:abstractNumId="4" w15:restartNumberingAfterBreak="0">
     <w:nsid w:val="3305146F"/>
     <w:multiLevelType w:val="hybridMultilevel"/>
     <w:tmpl w:val="1CB0E9EC"/>
@@ -2407,7 +2838,7 @@
       </w:rPr>
     </w:lvl>
   </w:abstractNum>
-  <w:abstractNum w:abstractNumId="4" w15:restartNumberingAfterBreak="0">
+  <w:abstractNum w:abstractNumId="5" w15:restartNumberingAfterBreak="0">
     <w:nsid w:val="353F69AD"/>
     <w:multiLevelType w:val="hybridMultilevel"/>
     <w:tmpl w:val="AE848EEC"/>
@@ -2520,7 +2951,7 @@
       </w:rPr>
     </w:lvl>
   </w:abstractNum>
-  <w:abstractNum w:abstractNumId="5" w15:restartNumberingAfterBreak="0">
+  <w:abstractNum w:abstractNumId="6" w15:restartNumberingAfterBreak="0">
     <w:nsid w:val="496B47C9"/>
     <w:multiLevelType w:val="hybridMultilevel"/>
     <w:tmpl w:val="C01804D4"/>
@@ -2633,7 +3064,7 @@
       </w:rPr>
     </w:lvl>
   </w:abstractNum>
-  <w:abstractNum w:abstractNumId="6" w15:restartNumberingAfterBreak="0">
+  <w:abstractNum w:abstractNumId="7" w15:restartNumberingAfterBreak="0">
     <w:nsid w:val="6D9D5ECA"/>
     <w:multiLevelType w:val="multilevel"/>
     <w:tmpl w:val="2DB03242"/>
@@ -2774,7 +3205,7 @@
       </w:rPr>
     </w:lvl>
   </w:abstractNum>
-  <w:abstractNum w:abstractNumId="7" w15:restartNumberingAfterBreak="0">
+  <w:abstractNum w:abstractNumId="8" w15:restartNumberingAfterBreak="0">
     <w:nsid w:val="6E992EB8"/>
     <w:multiLevelType w:val="hybridMultilevel"/>
     <w:tmpl w:val="F97CC404"/>
@@ -2888,28 +3319,31 @@
     </w:lvl>
   </w:abstractNum>
   <w:num w:numId="1" w16cid:durableId="1490754355">
-    <w:abstractNumId w:val="1"/>
+    <w:abstractNumId w:val="2"/>
   </w:num>
   <w:num w:numId="2" w16cid:durableId="1635717969">
+    <w:abstractNumId w:val="7"/>
+  </w:num>
+  <w:num w:numId="3" w16cid:durableId="570582540">
+    <w:abstractNumId w:val="5"/>
+  </w:num>
+  <w:num w:numId="4" w16cid:durableId="582641019">
     <w:abstractNumId w:val="6"/>
   </w:num>
-  <w:num w:numId="3" w16cid:durableId="570582540">
-    <w:abstractNumId w:val="4"/>
-  </w:num>
-  <w:num w:numId="4" w16cid:durableId="582641019">
-    <w:abstractNumId w:val="5"/>
-  </w:num>
   <w:num w:numId="5" w16cid:durableId="1115442457">
-    <w:abstractNumId w:val="2"/>
+    <w:abstractNumId w:val="3"/>
   </w:num>
   <w:num w:numId="6" w16cid:durableId="43599175">
-    <w:abstractNumId w:val="7"/>
+    <w:abstractNumId w:val="8"/>
   </w:num>
   <w:num w:numId="7" w16cid:durableId="1683971281">
     <w:abstractNumId w:val="0"/>
   </w:num>
   <w:num w:numId="8" w16cid:durableId="948006990">
-    <w:abstractNumId w:val="3"/>
+    <w:abstractNumId w:val="4"/>
+  </w:num>
+  <w:num w:numId="9" w16cid:durableId="1133057134">
+    <w:abstractNumId w:val="1"/>
   </w:num>
   <w:numIdMacAtCleanup w:val="5"/>
 </w:numbering>

</xml_diff>